<commit_message>
Added teh final edits to the doc
</commit_message>
<xml_diff>
--- a/src/optimization_loop/docker_openfoam_setup_tutorial_full.docx
+++ b/src/optimization_loop/docker_openfoam_setup_tutorial_full.docx
@@ -76,11 +76,7 @@
       </w:r>
       <w:r>
         <w:rPr/>
-        <w:t xml:space="preserve">cd </w:t>
-      </w:r>
-      <w:r>
-        <w:rPr/>
-        <w:t>to the directory of the project you pulled from github and goto src/OpenFoam .</w:t>
+        <w:t>cd to the directory of the project you pulled from github and goto src/OpenFoam .</w:t>
       </w:r>
     </w:p>
     <w:p>
@@ -116,15 +112,7 @@
       </w:r>
       <w:r>
         <w:rPr/>
-        <w:t>docker run -d -it --name airfoil_mount -v "</w:t>
-      </w:r>
-      <w:r>
-        <w:rPr/>
-        <w:t>Full_path_of_the_current_directory</w:t>
-      </w:r>
-      <w:r>
-        <w:rPr/>
-        <w:t xml:space="preserve">:/home/airfoil_UANA" airfoil_mount_2:latest </w:t>
+        <w:t xml:space="preserve">docker run -d -it --name airfoil_mount -v "Full_path_of_the_current_directory:/home/airfoil_UANA" airfoil_mount_2:latest </w:t>
       </w:r>
       <w:r>
         <w:rPr>
@@ -178,13 +166,7 @@
         <w:rPr>
           <w:highlight w:val="yellow"/>
         </w:rPr>
-        <w:t xml:space="preserve">Use the command to get a bash shell in the container  </w:t>
-      </w:r>
-      <w:r>
-        <w:rPr>
-          <w:highlight w:val="yellow"/>
-        </w:rPr>
-        <w:t>to see and  explore it</w:t>
+        <w:t>Use the command to get a bash shell in the container  to see and  explore it</w:t>
       </w:r>
     </w:p>
     <w:p>
@@ -382,6 +364,20 @@
       </w:pPr>
       <w:r>
         <w:rPr/>
+        <w:t>Setup the container id on the src/optimization_loop/outerloop_creation.py.</w:t>
+      </w:r>
+    </w:p>
+    <w:p>
+      <w:pPr>
+        <w:pStyle w:val="ListParagraph"/>
+        <w:numPr>
+          <w:ilvl w:val="1"/>
+          <w:numId w:val="1"/>
+        </w:numPr>
+        <w:rPr/>
+      </w:pPr>
+      <w:r>
+        <w:rPr/>
         <w:t>Now  go to the file src/optimization_loop/outerloop_creation.py and run this file (be aware at first we need to download the requirements.txt file  first for the diffusion modules)</w:t>
       </w:r>
     </w:p>
@@ -451,13 +447,7 @@
         <w:rPr>
           <w:color w:val="FF0000"/>
         </w:rPr>
-        <w:t>Troubleshoot</w:t>
-      </w:r>
-      <w:r>
-        <w:rPr>
-          <w:color w:val="FF0000"/>
-        </w:rPr>
-        <w:t>(not necessery)</w:t>
+        <w:t>Troubleshoot(not necessery)</w:t>
       </w:r>
       <w:r>
         <w:rPr/>
@@ -818,7 +808,6 @@
     <w:rPrDefault>
       <w:rPr>
         <w:rFonts w:ascii="Calibri" w:hAnsi="Calibri" w:eastAsia="Calibri" w:cs="Arial" w:asciiTheme="minorHAnsi" w:cstheme="minorBidi" w:eastAsiaTheme="minorHAnsi" w:hAnsiTheme="minorHAnsi"/>
-        <w:sz w:val="22"/>
         <w:szCs w:val="22"/>
         <w:lang w:val="en-US" w:eastAsia="en-US" w:bidi="ar-SA"/>
       </w:rPr>
@@ -1212,6 +1201,7 @@
     <w:qFormat/>
     <w:pPr>
       <w:widowControl/>
+      <w:suppressAutoHyphens w:val="true"/>
       <w:bidi w:val="0"/>
       <w:spacing w:lineRule="auto" w:line="259" w:before="0" w:after="160"/>
       <w:jc w:val="left"/>

</xml_diff>

<commit_message>
Fixed the renames for teh files and now  everytthing is ok for running the src/optimization_loop/outerloop_creation.py
</commit_message>
<xml_diff>
--- a/src/optimization_loop/docker_openfoam_setup_tutorial_full.docx
+++ b/src/optimization_loop/docker_openfoam_setup_tutorial_full.docx
@@ -1,8 +1,16 @@
 
 <file path=word/document.xml><?xml version="1.0" encoding="utf-8"?>
-<w:document xmlns:wpc="http://schemas.microsoft.com/office/word/2010/wordprocessingCanvas" xmlns:cx="http://schemas.microsoft.com/office/drawing/2014/chartex" xmlns:cx1="http://schemas.microsoft.com/office/drawing/2015/9/8/chartex" xmlns:cx2="http://schemas.microsoft.com/office/drawing/2015/10/21/chartex" xmlns:cx3="http://schemas.microsoft.com/office/drawing/2016/5/9/chartex" xmlns:cx4="http://schemas.microsoft.com/office/drawing/2016/5/10/chartex" xmlns:cx5="http://schemas.microsoft.com/office/drawing/2016/5/11/chartex" xmlns:cx6="http://schemas.microsoft.com/office/drawing/2016/5/12/chartex" xmlns:cx7="http://schemas.microsoft.com/office/drawing/2016/5/13/chartex" xmlns:cx8="http://schemas.microsoft.com/office/drawing/2016/5/14/chartex" xmlns:mc="http://schemas.openxmlformats.org/markup-compatibility/2006" xmlns:aink="http://schemas.microsoft.com/office/drawing/2016/ink" xmlns:am3d="http://schemas.microsoft.com/office/drawing/2017/model3d" xmlns:o="urn:schemas-microsoft-com:office:office" xmlns:oel="http://schemas.microsoft.com/office/2019/extlst" xmlns:r="http://schemas.openxmlformats.org/officeDocument/2006/relationships" xmlns:m="http://schemas.openxmlformats.org/officeDocument/2006/math" xmlns:v="urn:schemas-microsoft-com:vml" xmlns:wp14="http://schemas.microsoft.com/office/word/2010/wordprocessingDrawing" xmlns:wp="http://schemas.openxmlformats.org/drawingml/2006/wordprocessingDrawing" xmlns:w10="urn:schemas-microsoft-com:office:word" xmlns:w="http://schemas.openxmlformats.org/wordprocessingml/2006/main" xmlns:w14="http://schemas.microsoft.com/office/word/2010/wordml" xmlns:w15="http://schemas.microsoft.com/office/word/2012/wordml" xmlns:w16cex="http://schemas.microsoft.com/office/word/2018/wordml/cex" xmlns:w16cid="http://schemas.microsoft.com/office/word/2016/wordml/cid" xmlns:w16="http://schemas.microsoft.com/office/word/2018/wordml" xmlns:w16du="http://schemas.microsoft.com/office/word/2023/wordml/word16du" xmlns:w16sdtdh="http://schemas.microsoft.com/office/word/2020/wordml/sdtdatahash" xmlns:w16sdtfl="http://schemas.microsoft.com/office/word/2024/wordml/sdtformatlock" xmlns:w16se="http://schemas.microsoft.com/office/word/2015/wordml/symex" xmlns:wpg="http://schemas.microsoft.com/office/word/2010/wordprocessingGroup" xmlns:wpi="http://schemas.microsoft.com/office/word/2010/wordprocessingInk" xmlns:wne="http://schemas.microsoft.com/office/word/2006/wordml" xmlns:wps="http://schemas.microsoft.com/office/word/2010/wordprocessingShape" mc:Ignorable="w14 w15 w16se w16cid w16 w16cex w16sdtdh w16sdtfl w16du wp14">
+<w:document xmlns:o="urn:schemas-microsoft-com:office:office" xmlns:r="http://schemas.openxmlformats.org/officeDocument/2006/relationships" xmlns:v="urn:schemas-microsoft-com:vml" xmlns:w="http://schemas.openxmlformats.org/wordprocessingml/2006/main" xmlns:w10="urn:schemas-microsoft-com:office:word" xmlns:wp="http://schemas.openxmlformats.org/drawingml/2006/wordprocessingDrawing" xmlns:wps="http://schemas.microsoft.com/office/word/2010/wordprocessingShape" xmlns:wpg="http://schemas.microsoft.com/office/word/2010/wordprocessingGroup" xmlns:mc="http://schemas.openxmlformats.org/markup-compatibility/2006" xmlns:wp14="http://schemas.microsoft.com/office/word/2010/wordprocessingDrawing" xmlns:w14="http://schemas.microsoft.com/office/word/2010/wordml" mc:Ignorable="w14 wp14">
   <w:body>
-    <w:p/>
+    <w:p>
+      <w:pPr>
+        <w:pStyle w:val="Normal"/>
+        <w:rPr/>
+      </w:pPr>
+      <w:r>
+        <w:rPr/>
+      </w:r>
+    </w:p>
     <w:p>
       <w:pPr>
         <w:pStyle w:val="ListParagraph"/>
@@ -10,8 +18,10 @@
           <w:ilvl w:val="0"/>
           <w:numId w:val="1"/>
         </w:numPr>
-      </w:pPr>
-      <w:r>
+        <w:rPr/>
+      </w:pPr>
+      <w:r>
+        <w:rPr/>
         <w:t>Initializing the docker</w:t>
       </w:r>
     </w:p>
@@ -22,14 +32,16 @@
           <w:ilvl w:val="1"/>
           <w:numId w:val="1"/>
         </w:numPr>
-      </w:pPr>
-      <w:r>
+        <w:rPr/>
+      </w:pPr>
+      <w:r>
+        <w:rPr/>
         <w:t xml:space="preserve">first download the docker image file (airfoil_docker.tar) from </w:t>
       </w:r>
-      <w:hyperlink r:id="rId5">
+      <w:hyperlink r:id="rId2">
         <w:r>
           <w:rPr>
-            <w:rStyle w:val="Hyperlink"/>
+            <w:rStyle w:val="InternetLink"/>
           </w:rPr>
           <w:t>H</w:t>
         </w:r>
@@ -42,6 +54,7 @@
         <w:t>ere</w:t>
       </w:r>
       <w:r>
+        <w:rPr/>
         <w:t xml:space="preserve"> </w:t>
       </w:r>
     </w:p>
@@ -52,9 +65,15 @@
           <w:ilvl w:val="1"/>
           <w:numId w:val="1"/>
         </w:numPr>
-      </w:pPr>
-      <w:r>
-        <w:t xml:space="preserve"> cd to the directory of the project you pulled from github and goto </w:t>
+        <w:rPr/>
+      </w:pPr>
+      <w:r>
+        <w:rPr/>
+        <w:t xml:space="preserve"> </w:t>
+      </w:r>
+      <w:r>
+        <w:rPr/>
+        <w:t xml:space="preserve">cd to the directory of the project you pulled from github and goto </w:t>
       </w:r>
     </w:p>
     <w:p>
@@ -82,8 +101,10 @@
           <w:ilvl w:val="1"/>
           <w:numId w:val="1"/>
         </w:numPr>
-      </w:pPr>
-      <w:r>
+        <w:rPr/>
+      </w:pPr>
+      <w:r>
+        <w:rPr/>
         <w:t>copy and paste airfoil_docker.tar you just downloaded in this directory</w:t>
       </w:r>
     </w:p>
@@ -99,6 +120,7 @@
         </w:rPr>
       </w:pPr>
       <w:r>
+        <w:rPr/>
         <w:t xml:space="preserve"> </w:t>
       </w:r>
       <w:r>
@@ -115,8 +137,10 @@
           <w:ilvl w:val="1"/>
           <w:numId w:val="1"/>
         </w:numPr>
-      </w:pPr>
-      <w:r>
+        <w:rPr/>
+      </w:pPr>
+      <w:r>
+        <w:rPr/>
         <w:t xml:space="preserve"> </w:t>
       </w:r>
       <w:r>
@@ -126,39 +150,110 @@
         <w:t>docker run -d -it --name airfoil_mount -v "Full_path_of_the_current_directory:/home/airfoil_UANA" airfoil_mount_2</w:t>
       </w:r>
       <w:r>
+        <w:rPr/>
         <w:t xml:space="preserve">  </w:t>
-      </w:r>
-      <w:r>
         <w:br/>
         <w:t xml:space="preserve">Example: </w:t>
-      </w:r>
-      <w:r>
         <w:br/>
-      </w:r>
-      <w:r>
         <w:br/>
-      </w:r>
-      <w:r>
         <w:br/>
-        <w:t xml:space="preserve">Explanation: </w:t>
-      </w:r>
-      <w:r>
-        <w:t>latest</w:t>
-      </w:r>
-      <w:r>
+        <w:t xml:space="preserve">Explanation: latest </w:t>
+      </w:r>
+      <w:r>
+        <w:rPr>
+          <w:highlight w:val="yellow"/>
+        </w:rPr>
+        <w:t>Mount the directory of the data and the python files to the docker</w:t>
+      </w:r>
+    </w:p>
+    <w:p>
+      <w:pPr>
+        <w:pStyle w:val="ListParagraph"/>
+        <w:rPr/>
+      </w:pPr>
+      <w:r>
+        <w:rPr/>
+      </w:r>
+    </w:p>
+    <w:p>
+      <w:pPr>
+        <w:pStyle w:val="ListParagraph"/>
+        <w:numPr>
+          <w:ilvl w:val="1"/>
+          <w:numId w:val="1"/>
+        </w:numPr>
+        <w:rPr>
+          <w:highlight w:val="lightGray"/>
+        </w:rPr>
+      </w:pPr>
+      <w:r>
+        <w:rPr/>
+        <w:t xml:space="preserve">  </w:t>
+      </w:r>
+      <w:r>
+        <w:rPr>
+          <w:highlight w:val="lightGray"/>
+        </w:rPr>
+        <w:t>docker ps -a</w:t>
+      </w:r>
+    </w:p>
+    <w:p>
+      <w:pPr>
+        <w:pStyle w:val="ListParagraph"/>
+        <w:numPr>
+          <w:ilvl w:val="2"/>
+          <w:numId w:val="2"/>
+        </w:numPr>
+        <w:rPr/>
+      </w:pPr>
+      <w:r>
+        <w:rPr/>
         <w:t xml:space="preserve"> </w:t>
       </w:r>
       <w:r>
         <w:rPr>
           <w:highlight w:val="yellow"/>
         </w:rPr>
-        <w:t>Mount the directory of the data and the python files to the docker</w:t>
-      </w:r>
-    </w:p>
-    <w:p>
-      <w:pPr>
-        <w:pStyle w:val="ListParagraph"/>
-      </w:pPr>
+        <w:t>To get the name and ID of the existing container</w:t>
+      </w:r>
+    </w:p>
+    <w:p>
+      <w:pPr>
+        <w:pStyle w:val="ListParagraph"/>
+        <w:numPr>
+          <w:ilvl w:val="2"/>
+          <w:numId w:val="2"/>
+        </w:numPr>
+        <w:rPr/>
+      </w:pPr>
+      <w:r>
+        <w:rPr>
+          <w:highlight w:val="yellow"/>
+        </w:rPr>
+        <w:t xml:space="preserve">and start the container  using the </w:t>
+      </w:r>
+    </w:p>
+    <w:p>
+      <w:pPr>
+        <w:pStyle w:val="ListParagraph"/>
+        <w:numPr>
+          <w:ilvl w:val="3"/>
+          <w:numId w:val="2"/>
+        </w:numPr>
+        <w:rPr/>
+      </w:pPr>
+      <w:r>
+        <w:rPr>
+          <w:highlight w:val="yellow"/>
+        </w:rPr>
+        <w:t xml:space="preserve">docker start </w:t>
+      </w:r>
+      <w:r>
+        <w:rPr>
+          <w:highlight w:val="lightGray"/>
+        </w:rPr>
+        <w:t>name_of_the_container</w:t>
+      </w:r>
     </w:p>
     <w:p>
       <w:pPr>
@@ -172,13 +267,14 @@
         </w:rPr>
       </w:pPr>
       <w:r>
+        <w:rPr/>
         <w:t xml:space="preserve">  </w:t>
       </w:r>
       <w:r>
         <w:rPr>
           <w:highlight w:val="lightGray"/>
         </w:rPr>
-        <w:t>docker ps -a</w:t>
+        <w:t>docker exec -it &lt;container name&gt; /bin/bash</w:t>
       </w:r>
     </w:p>
     <w:p>
@@ -188,15 +284,17 @@
           <w:ilvl w:val="2"/>
           <w:numId w:val="3"/>
         </w:numPr>
-      </w:pPr>
-      <w:r>
+        <w:rPr/>
+      </w:pPr>
+      <w:r>
+        <w:rPr/>
         <w:t xml:space="preserve"> </w:t>
       </w:r>
       <w:r>
         <w:rPr>
           <w:highlight w:val="yellow"/>
         </w:rPr>
-        <w:t>To get the name and ID of the existing container</w:t>
+        <w:t>Use the command to get a bash shell in the container  to see and  explore it</w:t>
       </w:r>
     </w:p>
     <w:p>
@@ -206,18 +304,51 @@
           <w:ilvl w:val="1"/>
           <w:numId w:val="1"/>
         </w:numPr>
-        <w:rPr>
-          <w:highlight w:val="lightGray"/>
-        </w:rPr>
-      </w:pPr>
-      <w:r>
+        <w:rPr/>
+      </w:pPr>
+      <w:r>
+        <w:rPr/>
+        <w:t>Inside the shell</w:t>
+      </w:r>
+    </w:p>
+    <w:p>
+      <w:pPr>
+        <w:pStyle w:val="ListParagraph"/>
+        <w:numPr>
+          <w:ilvl w:val="2"/>
+          <w:numId w:val="1"/>
+        </w:numPr>
+        <w:rPr>
+          <w:highlight w:val="lightGray"/>
+        </w:rPr>
+      </w:pPr>
+      <w:r>
+        <w:rPr>
+          <w:highlight w:val="lightGray"/>
+        </w:rPr>
+        <w:t>cd home/ airfoil_UANA /</w:t>
+      </w:r>
+    </w:p>
+    <w:p>
+      <w:pPr>
+        <w:pStyle w:val="ListParagraph"/>
+        <w:numPr>
+          <w:ilvl w:val="2"/>
+          <w:numId w:val="1"/>
+        </w:numPr>
+        <w:rPr>
+          <w:highlight w:val="lightGray"/>
+        </w:rPr>
+      </w:pPr>
+      <w:r>
+        <w:rPr/>
         <w:t xml:space="preserve">  </w:t>
       </w:r>
       <w:r>
         <w:rPr>
           <w:highlight w:val="lightGray"/>
         </w:rPr>
-        <w:t>docker exec -it &lt;container name&gt; /bin/bash</w:t>
+        <w:t>source /opt/openfoam5/etc/bashrc</w:t>
       </w:r>
     </w:p>
     <w:p>
@@ -225,17 +356,65 @@
         <w:pStyle w:val="ListParagraph"/>
         <w:numPr>
           <w:ilvl w:val="2"/>
-          <w:numId w:val="4"/>
-        </w:numPr>
-      </w:pPr>
-      <w:r>
+          <w:numId w:val="1"/>
+        </w:numPr>
+        <w:rPr>
+          <w:highlight w:val="lightGray"/>
+        </w:rPr>
+      </w:pPr>
+      <w:r>
+        <w:rPr/>
         <w:t xml:space="preserve"> </w:t>
       </w:r>
       <w:r>
         <w:rPr>
-          <w:highlight w:val="yellow"/>
-        </w:rPr>
-        <w:t>Use the command to get a bash shell in the container  to see and  explore it</w:t>
+          <w:highlight w:val="lightGray"/>
+        </w:rPr>
+        <w:t>pip3 install --upgrade pip</w:t>
+      </w:r>
+    </w:p>
+    <w:p>
+      <w:pPr>
+        <w:pStyle w:val="ListParagraph"/>
+        <w:numPr>
+          <w:ilvl w:val="2"/>
+          <w:numId w:val="1"/>
+        </w:numPr>
+        <w:rPr>
+          <w:highlight w:val="lightGray"/>
+        </w:rPr>
+      </w:pPr>
+      <w:r>
+        <w:rPr/>
+        <w:t xml:space="preserve"> </w:t>
+      </w:r>
+      <w:r>
+        <w:rPr>
+          <w:highlight w:val="lightGray"/>
+        </w:rPr>
+        <w:t>pip3 install tensorflow==1.15</w:t>
+      </w:r>
+    </w:p>
+    <w:p>
+      <w:pPr>
+        <w:pStyle w:val="ListParagraph"/>
+        <w:numPr>
+          <w:ilvl w:val="2"/>
+          <w:numId w:val="1"/>
+        </w:numPr>
+        <w:rPr>
+          <w:highlight w:val="lightGray"/>
+        </w:rPr>
+      </w:pPr>
+      <w:r>
+        <w:rPr/>
+        <w:t xml:space="preserve"> </w:t>
+      </w:r>
+      <w:r>
+        <w:rPr>
+          <w:highlight w:val="lightGray"/>
+        </w:rPr>
+        <w:t>pip3 install pymoo</w:t>
       </w:r>
     </w:p>
     <w:p>
@@ -245,111 +424,29 @@
           <w:ilvl w:val="1"/>
           <w:numId w:val="1"/>
         </w:numPr>
-      </w:pPr>
-      <w:r>
-        <w:t>Inside the shell</w:t>
-      </w:r>
-    </w:p>
-    <w:p>
-      <w:pPr>
-        <w:pStyle w:val="ListParagraph"/>
-        <w:numPr>
-          <w:ilvl w:val="2"/>
-          <w:numId w:val="1"/>
-        </w:numPr>
-        <w:rPr>
-          <w:highlight w:val="lightGray"/>
-        </w:rPr>
-      </w:pPr>
-      <w:r>
-        <w:rPr>
-          <w:highlight w:val="lightGray"/>
-        </w:rPr>
-        <w:t>cd home/ airfoil_UANA /</w:t>
-      </w:r>
-    </w:p>
-    <w:p>
-      <w:pPr>
-        <w:pStyle w:val="ListParagraph"/>
-        <w:numPr>
-          <w:ilvl w:val="2"/>
-          <w:numId w:val="1"/>
-        </w:numPr>
-        <w:rPr>
-          <w:highlight w:val="lightGray"/>
-        </w:rPr>
-      </w:pPr>
-      <w:r>
-        <w:t xml:space="preserve">  </w:t>
-      </w:r>
-      <w:r>
-        <w:rPr>
-          <w:highlight w:val="lightGray"/>
-        </w:rPr>
-        <w:t>source /opt/openfoam5/etc/bashrc</w:t>
-      </w:r>
-    </w:p>
-    <w:p>
-      <w:pPr>
-        <w:pStyle w:val="ListParagraph"/>
-        <w:numPr>
-          <w:ilvl w:val="2"/>
-          <w:numId w:val="1"/>
-        </w:numPr>
-        <w:rPr>
-          <w:highlight w:val="lightGray"/>
-        </w:rPr>
-      </w:pPr>
-      <w:r>
-        <w:t xml:space="preserve"> </w:t>
-      </w:r>
-      <w:r>
-        <w:rPr>
-          <w:highlight w:val="lightGray"/>
-        </w:rPr>
-        <w:t>pip3 install --upgrade pip</w:t>
-      </w:r>
-    </w:p>
-    <w:p>
-      <w:pPr>
-        <w:pStyle w:val="ListParagraph"/>
-        <w:numPr>
-          <w:ilvl w:val="2"/>
-          <w:numId w:val="1"/>
-        </w:numPr>
-        <w:rPr>
-          <w:highlight w:val="lightGray"/>
-        </w:rPr>
-      </w:pPr>
-      <w:r>
-        <w:t xml:space="preserve"> </w:t>
-      </w:r>
-      <w:r>
-        <w:rPr>
-          <w:highlight w:val="lightGray"/>
-        </w:rPr>
-        <w:t>pip3 install tensorflow==1.15</w:t>
-      </w:r>
-    </w:p>
-    <w:p>
-      <w:pPr>
-        <w:pStyle w:val="ListParagraph"/>
-        <w:numPr>
-          <w:ilvl w:val="2"/>
-          <w:numId w:val="1"/>
-        </w:numPr>
-        <w:rPr>
-          <w:highlight w:val="lightGray"/>
-        </w:rPr>
-      </w:pPr>
-      <w:r>
-        <w:t xml:space="preserve"> </w:t>
-      </w:r>
-      <w:r>
-        <w:rPr>
-          <w:highlight w:val="lightGray"/>
-        </w:rPr>
-        <w:t>pip3 install pymoo</w:t>
+        <w:rPr>
+          <w:highlight w:val="lightGray"/>
+        </w:rPr>
+      </w:pPr>
+      <w:r>
+        <w:rPr/>
+        <w:t xml:space="preserve">now come out of the shell using </w:t>
+      </w:r>
+      <w:r>
+        <w:rPr>
+          <w:highlight w:val="lightGray"/>
+        </w:rPr>
+        <w:t>CTRL + D</w:t>
+      </w:r>
+      <w:r>
+        <w:rPr/>
+        <w:t xml:space="preserve"> and go to the root of the project you pulled and goto </w:t>
+      </w:r>
+      <w:r>
+        <w:rPr>
+          <w:highlight w:val="lightGray"/>
+        </w:rPr>
+        <w:t>src/OpenFoam/Airfoil_simulation_1</w:t>
       </w:r>
     </w:p>
     <w:p>
@@ -359,27 +456,22 @@
           <w:ilvl w:val="1"/>
           <w:numId w:val="1"/>
         </w:numPr>
-        <w:rPr>
-          <w:highlight w:val="lightGray"/>
-        </w:rPr>
-      </w:pPr>
-      <w:r>
-        <w:t xml:space="preserve">now come out of the shell using </w:t>
-      </w:r>
-      <w:r>
-        <w:rPr>
-          <w:highlight w:val="lightGray"/>
-        </w:rPr>
-        <w:t>CTRL + D</w:t>
-      </w:r>
-      <w:r>
-        <w:t xml:space="preserve"> and go to the root of the project you pulled and goto </w:t>
-      </w:r>
-      <w:r>
-        <w:rPr>
-          <w:highlight w:val="lightGray"/>
-        </w:rPr>
-        <w:t>src/OpenFoam/Airfoil_simulation_1</w:t>
+        <w:rPr/>
+      </w:pPr>
+      <w:r>
+        <w:rPr/>
+        <w:t>here we have a special directory called OpenFOAM_0 which is incharge of managing each  core of the cpu of the cluster for the run.</w:t>
+      </w:r>
+    </w:p>
+    <w:p>
+      <w:pPr>
+        <w:pStyle w:val="ListParagraph"/>
+        <w:ind w:left="2160" w:hanging="0"/>
+        <w:rPr/>
+      </w:pPr>
+      <w:r>
+        <w:rPr/>
+        <w:t>If we have 200 core cpu in the cluster available, then  we have to copy and paste this directory and rename  it OpenFOAM_j  for the j’th cluster core (really essenttial and reduce time in nearlly 200X time.)</w:t>
       </w:r>
     </w:p>
     <w:p>
@@ -389,53 +481,11 @@
           <w:ilvl w:val="1"/>
           <w:numId w:val="1"/>
         </w:numPr>
-      </w:pPr>
-      <w:r>
-        <w:t xml:space="preserve">here </w:t>
-      </w:r>
-      <w:r>
-        <w:t>we have a special directory called OpenFOAM_0 which is incharge of managin</w:t>
-      </w:r>
-      <w:r>
-        <w:t>g</w:t>
-      </w:r>
-      <w:r>
-        <w:t xml:space="preserve"> each  core of the cpu of the cluster for the run.</w:t>
-      </w:r>
-    </w:p>
-    <w:p>
-      <w:pPr>
-        <w:pStyle w:val="ListParagraph"/>
-        <w:ind w:left="2160"/>
-      </w:pPr>
-      <w:r>
-        <w:t>If we have 200 core cpu in the cluster available, then  we have to copy and paste this directory and rename  it OpenFOAM_j  for the j’th cluster core (really essenttial and reduce time in nearlly 200X time.</w:t>
-      </w:r>
-      <w:r>
-        <w:t>)</w:t>
-      </w:r>
-    </w:p>
-    <w:p>
-      <w:pPr>
-        <w:pStyle w:val="ListParagraph"/>
-        <w:numPr>
-          <w:ilvl w:val="1"/>
-          <w:numId w:val="1"/>
-        </w:numPr>
-      </w:pPr>
-      <w:r>
-        <w:t>Now go to the root</w:t>
-      </w:r>
-      <w:r>
-        <w:t xml:space="preserve"> (/src)</w:t>
-      </w:r>
-      <w:r>
-        <w:t xml:space="preserve"> and use command</w:t>
-      </w:r>
-      <w:r>
-        <w:t>:</w:t>
-      </w:r>
-      <w:r>
+        <w:rPr/>
+      </w:pPr>
+      <w:r>
+        <w:rPr/>
+        <w:t>Now go to the root (/src) and use command:</w:t>
         <w:br/>
         <w:t xml:space="preserve"> </w:t>
       </w:r>
@@ -446,15 +496,10 @@
         <w:t>pip install -r src/optimization_loop/requirements.txt</w:t>
       </w:r>
       <w:r>
+        <w:rPr/>
         <w:t xml:space="preserve"> </w:t>
-      </w:r>
-      <w:r>
         <w:br/>
-      </w:r>
-      <w:r>
         <w:br/>
-      </w:r>
-      <w:r>
         <w:t>and download the packages need to run the diffusion modules.</w:t>
       </w:r>
     </w:p>
@@ -465,8 +510,10 @@
           <w:ilvl w:val="1"/>
           <w:numId w:val="1"/>
         </w:numPr>
-      </w:pPr>
-      <w:r>
+        <w:rPr/>
+      </w:pPr>
+      <w:r>
+        <w:rPr/>
         <w:t xml:space="preserve">Setup the container id on the </w:t>
       </w:r>
       <w:r>
@@ -476,6 +523,7 @@
         <w:t>src/optimization_loop/outerloop_creation.py</w:t>
       </w:r>
       <w:r>
+        <w:rPr/>
         <w:t>.</w:t>
       </w:r>
     </w:p>
@@ -486,8 +534,10 @@
           <w:ilvl w:val="1"/>
           <w:numId w:val="1"/>
         </w:numPr>
-      </w:pPr>
-      <w:r>
+        <w:rPr/>
+      </w:pPr>
+      <w:r>
+        <w:rPr/>
         <w:t xml:space="preserve">Now  go to the file </w:t>
       </w:r>
       <w:r>
@@ -497,6 +547,7 @@
         <w:t>src/optimization_loop/outerloop_creation.py</w:t>
       </w:r>
       <w:r>
+        <w:rPr/>
         <w:t xml:space="preserve"> and run this file (be aware at first we need to download the requirements.txt file  first for the diffusion modules)</w:t>
       </w:r>
     </w:p>
@@ -507,21 +558,17 @@
           <w:ilvl w:val="1"/>
           <w:numId w:val="1"/>
         </w:numPr>
-      </w:pPr>
-      <w:r>
+        <w:rPr/>
+      </w:pPr>
+      <w:r>
+        <w:rPr/>
         <w:t xml:space="preserve">after the run, the results are in </w:t>
       </w:r>
       <w:r>
         <w:rPr>
           <w:highlight w:val="lightGray"/>
         </w:rPr>
-        <w:t>src/optimization_loop/run_results.np</w:t>
-      </w:r>
-      <w:r>
-        <w:rPr>
-          <w:highlight w:val="lightGray"/>
-        </w:rPr>
-        <w:t>y</w:t>
+        <w:t>src/optimization_loop/run_results.npy</w:t>
       </w:r>
     </w:p>
     <w:p>
@@ -529,9 +576,10 @@
         <w:pStyle w:val="ListParagraph"/>
         <w:numPr>
           <w:ilvl w:val="0"/>
-          <w:numId w:val="7"/>
-        </w:numPr>
-        <w:rPr>
+          <w:numId w:val="4"/>
+        </w:numPr>
+        <w:rPr>
+          <w:b/>
           <w:b/>
           <w:bCs/>
         </w:rPr>
@@ -541,47 +589,43 @@
           <w:b/>
           <w:bCs/>
         </w:rPr>
-        <w:t>if you have any question’s about the following doc just let bardia now about it (i’m always available and on</w:t>
-      </w:r>
-      <w:r>
-        <w:rPr>
-          <w:b/>
-          <w:bCs/>
-        </w:rPr>
-        <w:t>-</w:t>
-      </w:r>
-      <w:r>
-        <w:rPr>
-          <w:b/>
-          <w:bCs/>
-        </w:rPr>
-        <w:t>call :)).</w:t>
-      </w:r>
-    </w:p>
-    <w:p>
-      <w:pPr>
-        <w:pStyle w:val="ListParagraph"/>
-        <w:ind w:left="1440"/>
-      </w:pPr>
-      <w:r>
+        <w:t>if you have any question’s about the following doc just let bardia now about it (i’m always available and on-call :)).</w:t>
+      </w:r>
+    </w:p>
+    <w:p>
+      <w:pPr>
+        <w:pStyle w:val="ListParagraph"/>
+        <w:ind w:left="1440" w:hanging="0"/>
+        <w:rPr/>
+      </w:pPr>
+      <w:r>
+        <w:rPr/>
         <w:t xml:space="preserve">          </w:t>
       </w:r>
     </w:p>
     <w:p>
       <w:pPr>
         <w:pStyle w:val="ListParagraph"/>
-        <w:ind w:left="3600"/>
-      </w:pPr>
-    </w:p>
-    <w:p>
+        <w:ind w:left="3600" w:hanging="0"/>
+        <w:rPr/>
+      </w:pPr>
+      <w:r>
+        <w:rPr/>
+      </w:r>
+    </w:p>
+    <w:p>
+      <w:pPr>
+        <w:pStyle w:val="Normal"/>
+        <w:rPr/>
+      </w:pPr>
       <w:r>
         <w:rPr>
           <w:color w:val="FF0000"/>
         </w:rPr>
-        <w:lastRenderedPageBreak/>
         <w:t>Troubleshoot(not necessery)</w:t>
       </w:r>
       <w:r>
+        <w:rPr/>
         <w:t>:</w:t>
       </w:r>
     </w:p>
@@ -592,6 +636,7 @@
           <w:ilvl w:val="0"/>
           <w:numId w:val="1"/>
         </w:numPr>
+        <w:rPr/>
       </w:pPr>
       <w:r>
         <w:rPr>
@@ -600,6 +645,7 @@
         <w:t>Use</w:t>
       </w:r>
       <w:r>
+        <w:rPr/>
         <w:t xml:space="preserve"> sudo chmod +x Allclean </w:t>
       </w:r>
       <w:r>
@@ -657,8 +703,10 @@
           <w:ilvl w:val="0"/>
           <w:numId w:val="1"/>
         </w:numPr>
-      </w:pPr>
-      <w:r>
+        <w:rPr/>
+      </w:pPr>
+      <w:r>
+        <w:rPr/>
         <w:t>docker start ecfe836604f2</w:t>
       </w:r>
     </w:p>
@@ -669,25 +717,30 @@
           <w:ilvl w:val="0"/>
           <w:numId w:val="1"/>
         </w:numPr>
-      </w:pPr>
+        <w:spacing w:before="0" w:after="160"/>
+        <w:contextualSpacing/>
+        <w:rPr/>
+      </w:pPr>
+      <w:r>
+        <w:rPr/>
+      </w:r>
     </w:p>
     <w:sectPr>
+      <w:type w:val="nextPage"/>
       <w:pgSz w:w="12240" w:h="15840"/>
-      <w:pgMar w:top="1440" w:right="1440" w:bottom="1440" w:left="1440" w:header="0" w:footer="0" w:gutter="0"/>
-      <w:cols w:space="720"/>
-      <w:formProt w:val="0"/>
-      <w:docGrid w:linePitch="360" w:charSpace="4096"/>
+      <w:pgMar w:left="1440" w:right="1440" w:header="0" w:top="1440" w:footer="0" w:bottom="1440" w:gutter="0"/>
+      <w:pgNumType w:fmt="decimal"/>
+      <w:formProt w:val="false"/>
+      <w:textDirection w:val="lrTb"/>
+      <w:docGrid w:type="default" w:linePitch="360" w:charSpace="4096"/>
     </w:sectPr>
   </w:body>
 </w:document>
 </file>
 
 <file path=word/numbering.xml><?xml version="1.0" encoding="utf-8"?>
-<w:numbering xmlns:wpc="http://schemas.microsoft.com/office/word/2010/wordprocessingCanvas" xmlns:cx="http://schemas.microsoft.com/office/drawing/2014/chartex" xmlns:cx1="http://schemas.microsoft.com/office/drawing/2015/9/8/chartex" xmlns:cx2="http://schemas.microsoft.com/office/drawing/2015/10/21/chartex" xmlns:cx3="http://schemas.microsoft.com/office/drawing/2016/5/9/chartex" xmlns:cx4="http://schemas.microsoft.com/office/drawing/2016/5/10/chartex" xmlns:cx5="http://schemas.microsoft.com/office/drawing/2016/5/11/chartex" xmlns:cx6="http://schemas.microsoft.com/office/drawing/2016/5/12/chartex" xmlns:cx7="http://schemas.microsoft.com/office/drawing/2016/5/13/chartex" xmlns:cx8="http://schemas.microsoft.com/office/drawing/2016/5/14/chartex" xmlns:mc="http://schemas.openxmlformats.org/markup-compatibility/2006" xmlns:aink="http://schemas.microsoft.com/office/drawing/2016/ink" xmlns:am3d="http://schemas.microsoft.com/office/drawing/2017/model3d" xmlns:o="urn:schemas-microsoft-com:office:office" xmlns:oel="http://schemas.microsoft.com/office/2019/extlst" xmlns:r="http://schemas.openxmlformats.org/officeDocument/2006/relationships" xmlns:m="http://schemas.openxmlformats.org/officeDocument/2006/math" xmlns:v="urn:schemas-microsoft-com:vml" xmlns:wp14="http://schemas.microsoft.com/office/word/2010/wordprocessingDrawing" xmlns:wp="http://schemas.openxmlformats.org/drawingml/2006/wordprocessingDrawing" xmlns:w10="urn:schemas-microsoft-com:office:word" xmlns:w="http://schemas.openxmlformats.org/wordprocessingml/2006/main" xmlns:w14="http://schemas.microsoft.com/office/word/2010/wordml" xmlns:w15="http://schemas.microsoft.com/office/word/2012/wordml" xmlns:w16cex="http://schemas.microsoft.com/office/word/2018/wordml/cex" xmlns:w16cid="http://schemas.microsoft.com/office/word/2016/wordml/cid" xmlns:w16="http://schemas.microsoft.com/office/word/2018/wordml" xmlns:w16du="http://schemas.microsoft.com/office/word/2023/wordml/word16du" xmlns:w16sdtdh="http://schemas.microsoft.com/office/word/2020/wordml/sdtdatahash" xmlns:w16sdtfl="http://schemas.microsoft.com/office/word/2024/wordml/sdtformatlock" xmlns:w16se="http://schemas.microsoft.com/office/word/2015/wordml/symex" xmlns:wpg="http://schemas.microsoft.com/office/word/2010/wordprocessingGroup" xmlns:wpi="http://schemas.microsoft.com/office/word/2010/wordprocessingInk" xmlns:wne="http://schemas.microsoft.com/office/word/2006/wordml" xmlns:wps="http://schemas.microsoft.com/office/word/2010/wordprocessingShape" mc:Ignorable="w14 w15 w16se w16cid w16 w16cex w16sdtdh w16sdtfl w16du wp14">
-  <w:abstractNum w:abstractNumId="0" w15:restartNumberingAfterBreak="0">
-    <w:nsid w:val="2B0C2865"/>
-    <w:multiLevelType w:val="multilevel"/>
-    <w:tmpl w:val="966AF7E4"/>
+<w:numbering xmlns:w="http://schemas.openxmlformats.org/wordprocessingml/2006/main" xmlns:o="urn:schemas-microsoft-com:office:office" xmlns:r="http://schemas.openxmlformats.org/officeDocument/2006/relationships" xmlns:v="urn:schemas-microsoft-com:vml">
+  <w:abstractNum w:abstractNumId="1">
     <w:lvl w:ilvl="0">
       <w:numFmt w:val="decimal"/>
       <w:lvlText w:val="%1."/>
@@ -796,10 +849,7 @@
       </w:pPr>
     </w:lvl>
   </w:abstractNum>
-  <w:abstractNum w:abstractNumId="1" w15:restartNumberingAfterBreak="0">
-    <w:nsid w:val="2EC45143"/>
-    <w:multiLevelType w:val="multilevel"/>
-    <w:tmpl w:val="9B048248"/>
+  <w:abstractNum w:abstractNumId="2">
     <w:lvl w:ilvl="0">
       <w:numFmt w:val="decimal"/>
       <w:lvlText w:val="%1."/>
@@ -829,10 +879,13 @@
       <w:lvlText w:val=""/>
       <w:lvlJc w:val="left"/>
       <w:pPr>
+        <w:tabs>
+          <w:tab w:val="num" w:pos="0"/>
+        </w:tabs>
         <w:ind w:left="2340" w:hanging="360"/>
       </w:pPr>
       <w:rPr>
-        <w:rFonts w:ascii="Symbol" w:hAnsi="Symbol" w:hint="default"/>
+        <w:rFonts w:ascii="Symbol" w:hAnsi="Symbol" w:cs="Symbol" w:hint="default"/>
       </w:rPr>
     </w:lvl>
     <w:lvl w:ilvl="3">
@@ -908,11 +961,31 @@
       </w:pPr>
     </w:lvl>
   </w:abstractNum>
-  <w:abstractNum w:abstractNumId="2" w15:restartNumberingAfterBreak="0">
-    <w:nsid w:val="38A831E9"/>
-    <w:multiLevelType w:val="multilevel"/>
-    <w:tmpl w:val="218C702A"/>
+  <w:abstractNum w:abstractNumId="3">
     <w:lvl w:ilvl="0">
+      <w:numFmt w:val="decimal"/>
+      <w:lvlText w:val="%1."/>
+      <w:lvlJc w:val="left"/>
+      <w:pPr>
+        <w:tabs>
+          <w:tab w:val="num" w:pos="0"/>
+        </w:tabs>
+        <w:ind w:left="720" w:hanging="360"/>
+      </w:pPr>
+    </w:lvl>
+    <w:lvl w:ilvl="1">
+      <w:start w:val="1"/>
+      <w:numFmt w:val="lowerLetter"/>
+      <w:lvlText w:val="%2."/>
+      <w:lvlJc w:val="left"/>
+      <w:pPr>
+        <w:tabs>
+          <w:tab w:val="num" w:pos="0"/>
+        </w:tabs>
+        <w:ind w:left="1440" w:hanging="360"/>
+      </w:pPr>
+    </w:lvl>
+    <w:lvl w:ilvl="2">
       <w:start w:val="1"/>
       <w:numFmt w:val="bullet"/>
       <w:lvlText w:val=""/>
@@ -921,34 +994,10 @@
         <w:tabs>
           <w:tab w:val="num" w:pos="0"/>
         </w:tabs>
-        <w:ind w:left="720" w:hanging="360"/>
+        <w:ind w:left="2340" w:hanging="360"/>
       </w:pPr>
       <w:rPr>
-        <w:rFonts w:ascii="Symbol" w:hAnsi="Symbol" w:hint="default"/>
-      </w:rPr>
-    </w:lvl>
-    <w:lvl w:ilvl="1">
-      <w:start w:val="1"/>
-      <w:numFmt w:val="bullet"/>
-      <w:lvlText w:val=""/>
-      <w:lvlJc w:val="left"/>
-      <w:pPr>
-        <w:ind w:left="1440" w:hanging="360"/>
-      </w:pPr>
-      <w:rPr>
-        <w:rFonts w:ascii="Symbol" w:hAnsi="Symbol" w:hint="default"/>
-      </w:rPr>
-    </w:lvl>
-    <w:lvl w:ilvl="2">
-      <w:start w:val="1"/>
-      <w:numFmt w:val="bullet"/>
-      <w:lvlText w:val=""/>
-      <w:lvlJc w:val="left"/>
-      <w:pPr>
-        <w:ind w:left="2340" w:hanging="360"/>
-      </w:pPr>
-      <w:rPr>
-        <w:rFonts w:ascii="Symbol" w:hAnsi="Symbol" w:hint="default"/>
+        <w:rFonts w:ascii="Symbol" w:hAnsi="Symbol" w:cs="Symbol" w:hint="default"/>
       </w:rPr>
     </w:lvl>
     <w:lvl w:ilvl="3">
@@ -1024,43 +1073,50 @@
       </w:pPr>
     </w:lvl>
   </w:abstractNum>
-  <w:abstractNum w:abstractNumId="3" w15:restartNumberingAfterBreak="0">
-    <w:nsid w:val="43D03F5B"/>
-    <w:multiLevelType w:val="multilevel"/>
-    <w:tmpl w:val="8638BA4E"/>
+  <w:abstractNum w:abstractNumId="4">
     <w:lvl w:ilvl="0">
-      <w:numFmt w:val="decimal"/>
-      <w:lvlText w:val="%1."/>
-      <w:lvlJc w:val="left"/>
-      <w:pPr>
-        <w:tabs>
-          <w:tab w:val="num" w:pos="0"/>
-        </w:tabs>
-        <w:ind w:left="720" w:hanging="360"/>
-      </w:pPr>
-    </w:lvl>
-    <w:lvl w:ilvl="1">
       <w:start w:val="1"/>
       <w:numFmt w:val="bullet"/>
       <w:lvlText w:val=""/>
       <w:lvlJc w:val="left"/>
       <w:pPr>
-        <w:ind w:left="1440" w:hanging="360"/>
+        <w:tabs>
+          <w:tab w:val="num" w:pos="0"/>
+        </w:tabs>
+        <w:ind w:left="720" w:hanging="360"/>
       </w:pPr>
       <w:rPr>
-        <w:rFonts w:ascii="Symbol" w:hAnsi="Symbol" w:hint="default"/>
+        <w:rFonts w:ascii="Symbol" w:hAnsi="Symbol" w:cs="Symbol" w:hint="default"/>
       </w:rPr>
     </w:lvl>
-    <w:lvl w:ilvl="2">
+    <w:lvl w:ilvl="1">
       <w:start w:val="1"/>
       <w:numFmt w:val="bullet"/>
       <w:lvlText w:val=""/>
       <w:lvlJc w:val="left"/>
       <w:pPr>
+        <w:tabs>
+          <w:tab w:val="num" w:pos="0"/>
+        </w:tabs>
+        <w:ind w:left="1440" w:hanging="360"/>
+      </w:pPr>
+      <w:rPr>
+        <w:rFonts w:ascii="Symbol" w:hAnsi="Symbol" w:cs="Symbol" w:hint="default"/>
+      </w:rPr>
+    </w:lvl>
+    <w:lvl w:ilvl="2">
+      <w:start w:val="1"/>
+      <w:numFmt w:val="bullet"/>
+      <w:lvlText w:val=""/>
+      <w:lvlJc w:val="left"/>
+      <w:pPr>
+        <w:tabs>
+          <w:tab w:val="num" w:pos="0"/>
+        </w:tabs>
         <w:ind w:left="2340" w:hanging="360"/>
       </w:pPr>
       <w:rPr>
-        <w:rFonts w:ascii="Symbol" w:hAnsi="Symbol" w:hint="default"/>
+        <w:rFonts w:ascii="Symbol" w:hAnsi="Symbol" w:cs="Symbol" w:hint="default"/>
       </w:rPr>
     </w:lvl>
     <w:lvl w:ilvl="3">
@@ -1136,122 +1192,7 @@
       </w:pPr>
     </w:lvl>
   </w:abstractNum>
-  <w:abstractNum w:abstractNumId="4" w15:restartNumberingAfterBreak="0">
-    <w:nsid w:val="503E2246"/>
-    <w:multiLevelType w:val="multilevel"/>
-    <w:tmpl w:val="9B048248"/>
-    <w:lvl w:ilvl="0">
-      <w:numFmt w:val="decimal"/>
-      <w:lvlText w:val="%1."/>
-      <w:lvlJc w:val="left"/>
-      <w:pPr>
-        <w:tabs>
-          <w:tab w:val="num" w:pos="0"/>
-        </w:tabs>
-        <w:ind w:left="720" w:hanging="360"/>
-      </w:pPr>
-    </w:lvl>
-    <w:lvl w:ilvl="1">
-      <w:start w:val="1"/>
-      <w:numFmt w:val="lowerLetter"/>
-      <w:lvlText w:val="%2."/>
-      <w:lvlJc w:val="left"/>
-      <w:pPr>
-        <w:tabs>
-          <w:tab w:val="num" w:pos="0"/>
-        </w:tabs>
-        <w:ind w:left="1440" w:hanging="360"/>
-      </w:pPr>
-    </w:lvl>
-    <w:lvl w:ilvl="2">
-      <w:start w:val="1"/>
-      <w:numFmt w:val="bullet"/>
-      <w:lvlText w:val=""/>
-      <w:lvlJc w:val="left"/>
-      <w:pPr>
-        <w:ind w:left="2340" w:hanging="360"/>
-      </w:pPr>
-      <w:rPr>
-        <w:rFonts w:ascii="Symbol" w:hAnsi="Symbol" w:hint="default"/>
-      </w:rPr>
-    </w:lvl>
-    <w:lvl w:ilvl="3">
-      <w:start w:val="1"/>
-      <w:numFmt w:val="decimal"/>
-      <w:lvlText w:val="%4."/>
-      <w:lvlJc w:val="left"/>
-      <w:pPr>
-        <w:tabs>
-          <w:tab w:val="num" w:pos="0"/>
-        </w:tabs>
-        <w:ind w:left="2880" w:hanging="360"/>
-      </w:pPr>
-    </w:lvl>
-    <w:lvl w:ilvl="4">
-      <w:start w:val="1"/>
-      <w:numFmt w:val="lowerLetter"/>
-      <w:lvlText w:val="%5."/>
-      <w:lvlJc w:val="left"/>
-      <w:pPr>
-        <w:tabs>
-          <w:tab w:val="num" w:pos="0"/>
-        </w:tabs>
-        <w:ind w:left="3600" w:hanging="360"/>
-      </w:pPr>
-    </w:lvl>
-    <w:lvl w:ilvl="5">
-      <w:start w:val="1"/>
-      <w:numFmt w:val="lowerRoman"/>
-      <w:lvlText w:val="%6."/>
-      <w:lvlJc w:val="right"/>
-      <w:pPr>
-        <w:tabs>
-          <w:tab w:val="num" w:pos="0"/>
-        </w:tabs>
-        <w:ind w:left="4320" w:hanging="180"/>
-      </w:pPr>
-    </w:lvl>
-    <w:lvl w:ilvl="6">
-      <w:start w:val="1"/>
-      <w:numFmt w:val="decimal"/>
-      <w:lvlText w:val="%7."/>
-      <w:lvlJc w:val="left"/>
-      <w:pPr>
-        <w:tabs>
-          <w:tab w:val="num" w:pos="0"/>
-        </w:tabs>
-        <w:ind w:left="5040" w:hanging="360"/>
-      </w:pPr>
-    </w:lvl>
-    <w:lvl w:ilvl="7">
-      <w:start w:val="1"/>
-      <w:numFmt w:val="lowerLetter"/>
-      <w:lvlText w:val="%8."/>
-      <w:lvlJc w:val="left"/>
-      <w:pPr>
-        <w:tabs>
-          <w:tab w:val="num" w:pos="0"/>
-        </w:tabs>
-        <w:ind w:left="5760" w:hanging="360"/>
-      </w:pPr>
-    </w:lvl>
-    <w:lvl w:ilvl="8">
-      <w:start w:val="1"/>
-      <w:numFmt w:val="lowerRoman"/>
-      <w:lvlText w:val="%9."/>
-      <w:lvlJc w:val="right"/>
-      <w:pPr>
-        <w:tabs>
-          <w:tab w:val="num" w:pos="0"/>
-        </w:tabs>
-        <w:ind w:left="6480" w:hanging="180"/>
-      </w:pPr>
-    </w:lvl>
-  </w:abstractNum>
-  <w:abstractNum w:abstractNumId="5" w15:restartNumberingAfterBreak="0">
-    <w:nsid w:val="669A718C"/>
-    <w:multiLevelType w:val="multilevel"/>
-    <w:tmpl w:val="981A8902"/>
+  <w:abstractNum w:abstractNumId="5">
     <w:lvl w:ilvl="0">
       <w:start w:val="1"/>
       <w:numFmt w:val="none"/>
@@ -1262,7 +1203,7 @@
         <w:tabs>
           <w:tab w:val="num" w:pos="0"/>
         </w:tabs>
-        <w:ind w:left="0" w:firstLine="0"/>
+        <w:ind w:left="0" w:hanging="0"/>
       </w:pPr>
     </w:lvl>
     <w:lvl w:ilvl="1">
@@ -1275,7 +1216,7 @@
         <w:tabs>
           <w:tab w:val="num" w:pos="0"/>
         </w:tabs>
-        <w:ind w:left="0" w:firstLine="0"/>
+        <w:ind w:left="0" w:hanging="0"/>
       </w:pPr>
     </w:lvl>
     <w:lvl w:ilvl="2">
@@ -1288,7 +1229,7 @@
         <w:tabs>
           <w:tab w:val="num" w:pos="0"/>
         </w:tabs>
-        <w:ind w:left="0" w:firstLine="0"/>
+        <w:ind w:left="0" w:hanging="0"/>
       </w:pPr>
     </w:lvl>
     <w:lvl w:ilvl="3">
@@ -1301,7 +1242,7 @@
         <w:tabs>
           <w:tab w:val="num" w:pos="0"/>
         </w:tabs>
-        <w:ind w:left="0" w:firstLine="0"/>
+        <w:ind w:left="0" w:hanging="0"/>
       </w:pPr>
     </w:lvl>
     <w:lvl w:ilvl="4">
@@ -1314,7 +1255,7 @@
         <w:tabs>
           <w:tab w:val="num" w:pos="0"/>
         </w:tabs>
-        <w:ind w:left="0" w:firstLine="0"/>
+        <w:ind w:left="0" w:hanging="0"/>
       </w:pPr>
     </w:lvl>
     <w:lvl w:ilvl="5">
@@ -1327,7 +1268,7 @@
         <w:tabs>
           <w:tab w:val="num" w:pos="0"/>
         </w:tabs>
-        <w:ind w:left="0" w:firstLine="0"/>
+        <w:ind w:left="0" w:hanging="0"/>
       </w:pPr>
     </w:lvl>
     <w:lvl w:ilvl="6">
@@ -1340,7 +1281,7 @@
         <w:tabs>
           <w:tab w:val="num" w:pos="0"/>
         </w:tabs>
-        <w:ind w:left="0" w:firstLine="0"/>
+        <w:ind w:left="0" w:hanging="0"/>
       </w:pPr>
     </w:lvl>
     <w:lvl w:ilvl="7">
@@ -1353,7 +1294,7 @@
         <w:tabs>
           <w:tab w:val="num" w:pos="0"/>
         </w:tabs>
-        <w:ind w:left="0" w:firstLine="0"/>
+        <w:ind w:left="0" w:hanging="0"/>
       </w:pPr>
     </w:lvl>
     <w:lvl w:ilvl="8">
@@ -1366,173 +1307,55 @@
         <w:tabs>
           <w:tab w:val="num" w:pos="0"/>
         </w:tabs>
-        <w:ind w:left="0" w:firstLine="0"/>
+        <w:ind w:left="0" w:hanging="0"/>
       </w:pPr>
     </w:lvl>
   </w:abstractNum>
-  <w:abstractNum w:abstractNumId="6" w15:restartNumberingAfterBreak="0">
-    <w:nsid w:val="7D976947"/>
-    <w:multiLevelType w:val="multilevel"/>
-    <w:tmpl w:val="9B048248"/>
-    <w:lvl w:ilvl="0">
-      <w:numFmt w:val="decimal"/>
-      <w:lvlText w:val="%1."/>
-      <w:lvlJc w:val="left"/>
-      <w:pPr>
-        <w:tabs>
-          <w:tab w:val="num" w:pos="0"/>
-        </w:tabs>
-        <w:ind w:left="720" w:hanging="360"/>
-      </w:pPr>
-    </w:lvl>
-    <w:lvl w:ilvl="1">
-      <w:start w:val="1"/>
-      <w:numFmt w:val="lowerLetter"/>
-      <w:lvlText w:val="%2."/>
-      <w:lvlJc w:val="left"/>
-      <w:pPr>
-        <w:tabs>
-          <w:tab w:val="num" w:pos="0"/>
-        </w:tabs>
-        <w:ind w:left="1440" w:hanging="360"/>
-      </w:pPr>
-    </w:lvl>
-    <w:lvl w:ilvl="2">
-      <w:start w:val="1"/>
-      <w:numFmt w:val="bullet"/>
-      <w:lvlText w:val=""/>
-      <w:lvlJc w:val="left"/>
-      <w:pPr>
-        <w:ind w:left="2340" w:hanging="360"/>
-      </w:pPr>
-      <w:rPr>
-        <w:rFonts w:ascii="Symbol" w:hAnsi="Symbol" w:hint="default"/>
-      </w:rPr>
-    </w:lvl>
-    <w:lvl w:ilvl="3">
-      <w:start w:val="1"/>
-      <w:numFmt w:val="decimal"/>
-      <w:lvlText w:val="%4."/>
-      <w:lvlJc w:val="left"/>
-      <w:pPr>
-        <w:tabs>
-          <w:tab w:val="num" w:pos="0"/>
-        </w:tabs>
-        <w:ind w:left="2880" w:hanging="360"/>
-      </w:pPr>
-    </w:lvl>
-    <w:lvl w:ilvl="4">
-      <w:start w:val="1"/>
-      <w:numFmt w:val="lowerLetter"/>
-      <w:lvlText w:val="%5."/>
-      <w:lvlJc w:val="left"/>
-      <w:pPr>
-        <w:tabs>
-          <w:tab w:val="num" w:pos="0"/>
-        </w:tabs>
-        <w:ind w:left="3600" w:hanging="360"/>
-      </w:pPr>
-    </w:lvl>
-    <w:lvl w:ilvl="5">
-      <w:start w:val="1"/>
-      <w:numFmt w:val="lowerRoman"/>
-      <w:lvlText w:val="%6."/>
-      <w:lvlJc w:val="right"/>
-      <w:pPr>
-        <w:tabs>
-          <w:tab w:val="num" w:pos="0"/>
-        </w:tabs>
-        <w:ind w:left="4320" w:hanging="180"/>
-      </w:pPr>
-    </w:lvl>
-    <w:lvl w:ilvl="6">
-      <w:start w:val="1"/>
-      <w:numFmt w:val="decimal"/>
-      <w:lvlText w:val="%7."/>
-      <w:lvlJc w:val="left"/>
-      <w:pPr>
-        <w:tabs>
-          <w:tab w:val="num" w:pos="0"/>
-        </w:tabs>
-        <w:ind w:left="5040" w:hanging="360"/>
-      </w:pPr>
-    </w:lvl>
-    <w:lvl w:ilvl="7">
-      <w:start w:val="1"/>
-      <w:numFmt w:val="lowerLetter"/>
-      <w:lvlText w:val="%8."/>
-      <w:lvlJc w:val="left"/>
-      <w:pPr>
-        <w:tabs>
-          <w:tab w:val="num" w:pos="0"/>
-        </w:tabs>
-        <w:ind w:left="5760" w:hanging="360"/>
-      </w:pPr>
-    </w:lvl>
-    <w:lvl w:ilvl="8">
-      <w:start w:val="1"/>
-      <w:numFmt w:val="lowerRoman"/>
-      <w:lvlText w:val="%9."/>
-      <w:lvlJc w:val="right"/>
-      <w:pPr>
-        <w:tabs>
-          <w:tab w:val="num" w:pos="0"/>
-        </w:tabs>
-        <w:ind w:left="6480" w:hanging="180"/>
-      </w:pPr>
-    </w:lvl>
-  </w:abstractNum>
-  <w:num w:numId="1" w16cid:durableId="2080591395">
-    <w:abstractNumId w:val="0"/>
+  <w:num w:numId="1">
+    <w:abstractNumId w:val="1"/>
   </w:num>
-  <w:num w:numId="2" w16cid:durableId="1597058343">
-    <w:abstractNumId w:val="5"/>
+  <w:num w:numId="2">
+    <w:abstractNumId w:val="2"/>
   </w:num>
-  <w:num w:numId="3" w16cid:durableId="374476245">
-    <w:abstractNumId w:val="6"/>
+  <w:num w:numId="3">
+    <w:abstractNumId w:val="3"/>
   </w:num>
-  <w:num w:numId="4" w16cid:durableId="1025863719">
+  <w:num w:numId="4">
     <w:abstractNumId w:val="4"/>
   </w:num>
-  <w:num w:numId="5" w16cid:durableId="475224507">
-    <w:abstractNumId w:val="1"/>
-  </w:num>
-  <w:num w:numId="6" w16cid:durableId="1191794595">
-    <w:abstractNumId w:val="3"/>
-  </w:num>
-  <w:num w:numId="7" w16cid:durableId="1683044589">
-    <w:abstractNumId w:val="2"/>
+  <w:num w:numId="5">
+    <w:abstractNumId w:val="5"/>
   </w:num>
 </w:numbering>
 </file>
 
 <file path=word/styles.xml><?xml version="1.0" encoding="utf-8"?>
-<w:styles xmlns:mc="http://schemas.openxmlformats.org/markup-compatibility/2006" xmlns:r="http://schemas.openxmlformats.org/officeDocument/2006/relationships" xmlns:w="http://schemas.openxmlformats.org/wordprocessingml/2006/main" xmlns:w14="http://schemas.microsoft.com/office/word/2010/wordml" xmlns:w15="http://schemas.microsoft.com/office/word/2012/wordml" xmlns:w16cex="http://schemas.microsoft.com/office/word/2018/wordml/cex" xmlns:w16cid="http://schemas.microsoft.com/office/word/2016/wordml/cid" xmlns:w16="http://schemas.microsoft.com/office/word/2018/wordml" xmlns:w16du="http://schemas.microsoft.com/office/word/2023/wordml/word16du" xmlns:w16sdtdh="http://schemas.microsoft.com/office/word/2020/wordml/sdtdatahash" xmlns:w16sdtfl="http://schemas.microsoft.com/office/word/2024/wordml/sdtformatlock" xmlns:w16se="http://schemas.microsoft.com/office/word/2015/wordml/symex" mc:Ignorable="w14 w15 w16se w16cid w16 w16cex w16sdtdh w16sdtfl w16du">
+<w:styles xmlns:w="http://schemas.openxmlformats.org/wordprocessingml/2006/main" xmlns:w14="http://schemas.microsoft.com/office/word/2010/wordml" xmlns:mc="http://schemas.openxmlformats.org/markup-compatibility/2006" mc:Ignorable="w14">
   <w:docDefaults>
     <w:rPrDefault>
       <w:rPr>
-        <w:rFonts w:asciiTheme="minorHAnsi" w:eastAsiaTheme="minorHAnsi" w:hAnsiTheme="minorHAnsi" w:cstheme="minorBidi"/>
+        <w:rFonts w:ascii="Calibri" w:hAnsi="Calibri" w:eastAsia="Calibri" w:cs="Arial" w:asciiTheme="minorHAnsi" w:cstheme="minorBidi" w:eastAsiaTheme="minorHAnsi" w:hAnsiTheme="minorHAnsi"/>
         <w:szCs w:val="22"/>
         <w:lang w:val="en-US" w:eastAsia="en-US" w:bidi="ar-SA"/>
       </w:rPr>
     </w:rPrDefault>
     <w:pPrDefault>
       <w:pPr>
-        <w:suppressAutoHyphens/>
+        <w:suppressAutoHyphens w:val="true"/>
       </w:pPr>
     </w:pPrDefault>
   </w:docDefaults>
   <w:latentStyles w:defLockedState="0" w:defUIPriority="99" w:defSemiHidden="0" w:defUnhideWhenUsed="0" w:defQFormat="0" w:count="376">
     <w:lsdException w:name="Normal" w:uiPriority="0" w:qFormat="1"/>
     <w:lsdException w:name="heading 1" w:uiPriority="9" w:qFormat="1"/>
-    <w:lsdException w:name="heading 2" w:semiHidden="1" w:uiPriority="9" w:unhideWhenUsed="1" w:qFormat="1"/>
-    <w:lsdException w:name="heading 3" w:semiHidden="1" w:uiPriority="9" w:unhideWhenUsed="1" w:qFormat="1"/>
-    <w:lsdException w:name="heading 4" w:semiHidden="1" w:uiPriority="9" w:unhideWhenUsed="1" w:qFormat="1"/>
-    <w:lsdException w:name="heading 5" w:semiHidden="1" w:uiPriority="9" w:unhideWhenUsed="1" w:qFormat="1"/>
-    <w:lsdException w:name="heading 6" w:semiHidden="1" w:uiPriority="9" w:unhideWhenUsed="1" w:qFormat="1"/>
-    <w:lsdException w:name="heading 7" w:semiHidden="1" w:uiPriority="9" w:unhideWhenUsed="1" w:qFormat="1"/>
-    <w:lsdException w:name="heading 8" w:semiHidden="1" w:uiPriority="9" w:unhideWhenUsed="1" w:qFormat="1"/>
-    <w:lsdException w:name="heading 9" w:semiHidden="1" w:uiPriority="9" w:unhideWhenUsed="1" w:qFormat="1"/>
+    <w:lsdException w:name="heading 2" w:uiPriority="9" w:semiHidden="1" w:unhideWhenUsed="1" w:qFormat="1"/>
+    <w:lsdException w:name="heading 3" w:uiPriority="9" w:semiHidden="1" w:unhideWhenUsed="1" w:qFormat="1"/>
+    <w:lsdException w:name="heading 4" w:uiPriority="9" w:semiHidden="1" w:unhideWhenUsed="1" w:qFormat="1"/>
+    <w:lsdException w:name="heading 5" w:uiPriority="9" w:semiHidden="1" w:unhideWhenUsed="1" w:qFormat="1"/>
+    <w:lsdException w:name="heading 6" w:uiPriority="9" w:semiHidden="1" w:unhideWhenUsed="1" w:qFormat="1"/>
+    <w:lsdException w:name="heading 7" w:uiPriority="9" w:semiHidden="1" w:unhideWhenUsed="1" w:qFormat="1"/>
+    <w:lsdException w:name="heading 8" w:uiPriority="9" w:semiHidden="1" w:unhideWhenUsed="1" w:qFormat="1"/>
+    <w:lsdException w:name="heading 9" w:uiPriority="9" w:semiHidden="1" w:unhideWhenUsed="1" w:qFormat="1"/>
     <w:lsdException w:name="index 1" w:semiHidden="1" w:unhideWhenUsed="1"/>
     <w:lsdException w:name="index 2" w:semiHidden="1" w:unhideWhenUsed="1"/>
     <w:lsdException w:name="index 3" w:semiHidden="1" w:unhideWhenUsed="1"/>
@@ -1542,22 +1365,22 @@
     <w:lsdException w:name="index 7" w:semiHidden="1" w:unhideWhenUsed="1"/>
     <w:lsdException w:name="index 8" w:semiHidden="1" w:unhideWhenUsed="1"/>
     <w:lsdException w:name="index 9" w:semiHidden="1" w:unhideWhenUsed="1"/>
-    <w:lsdException w:name="toc 1" w:semiHidden="1" w:uiPriority="39" w:unhideWhenUsed="1"/>
-    <w:lsdException w:name="toc 2" w:semiHidden="1" w:uiPriority="39" w:unhideWhenUsed="1"/>
-    <w:lsdException w:name="toc 3" w:semiHidden="1" w:uiPriority="39" w:unhideWhenUsed="1"/>
-    <w:lsdException w:name="toc 4" w:semiHidden="1" w:uiPriority="39" w:unhideWhenUsed="1"/>
-    <w:lsdException w:name="toc 5" w:semiHidden="1" w:uiPriority="39" w:unhideWhenUsed="1"/>
-    <w:lsdException w:name="toc 6" w:semiHidden="1" w:uiPriority="39" w:unhideWhenUsed="1"/>
-    <w:lsdException w:name="toc 7" w:semiHidden="1" w:uiPriority="39" w:unhideWhenUsed="1"/>
-    <w:lsdException w:name="toc 8" w:semiHidden="1" w:uiPriority="39" w:unhideWhenUsed="1"/>
-    <w:lsdException w:name="toc 9" w:semiHidden="1" w:uiPriority="39" w:unhideWhenUsed="1"/>
+    <w:lsdException w:name="toc 1" w:uiPriority="39" w:semiHidden="1" w:unhideWhenUsed="1"/>
+    <w:lsdException w:name="toc 2" w:uiPriority="39" w:semiHidden="1" w:unhideWhenUsed="1"/>
+    <w:lsdException w:name="toc 3" w:uiPriority="39" w:semiHidden="1" w:unhideWhenUsed="1"/>
+    <w:lsdException w:name="toc 4" w:uiPriority="39" w:semiHidden="1" w:unhideWhenUsed="1"/>
+    <w:lsdException w:name="toc 5" w:uiPriority="39" w:semiHidden="1" w:unhideWhenUsed="1"/>
+    <w:lsdException w:name="toc 6" w:uiPriority="39" w:semiHidden="1" w:unhideWhenUsed="1"/>
+    <w:lsdException w:name="toc 7" w:uiPriority="39" w:semiHidden="1" w:unhideWhenUsed="1"/>
+    <w:lsdException w:name="toc 8" w:uiPriority="39" w:semiHidden="1" w:unhideWhenUsed="1"/>
+    <w:lsdException w:name="toc 9" w:uiPriority="39" w:semiHidden="1" w:unhideWhenUsed="1"/>
     <w:lsdException w:name="Normal Indent" w:semiHidden="1" w:unhideWhenUsed="1"/>
     <w:lsdException w:name="footnote text" w:semiHidden="1" w:unhideWhenUsed="1"/>
     <w:lsdException w:name="annotation text" w:semiHidden="1" w:unhideWhenUsed="1"/>
     <w:lsdException w:name="header" w:semiHidden="1" w:unhideWhenUsed="1"/>
     <w:lsdException w:name="footer" w:semiHidden="1" w:unhideWhenUsed="1"/>
     <w:lsdException w:name="index heading" w:semiHidden="1" w:unhideWhenUsed="1"/>
-    <w:lsdException w:name="caption" w:semiHidden="1" w:uiPriority="35" w:unhideWhenUsed="1" w:qFormat="1"/>
+    <w:lsdException w:name="caption" w:uiPriority="35" w:semiHidden="1" w:unhideWhenUsed="1" w:qFormat="1"/>
     <w:lsdException w:name="table of figures" w:semiHidden="1" w:unhideWhenUsed="1"/>
     <w:lsdException w:name="envelope address" w:semiHidden="1" w:unhideWhenUsed="1"/>
     <w:lsdException w:name="envelope return" w:semiHidden="1" w:unhideWhenUsed="1"/>
@@ -1588,7 +1411,7 @@
     <w:lsdException w:name="Title" w:uiPriority="10" w:qFormat="1"/>
     <w:lsdException w:name="Closing" w:semiHidden="1" w:unhideWhenUsed="1"/>
     <w:lsdException w:name="Signature" w:semiHidden="1" w:unhideWhenUsed="1"/>
-    <w:lsdException w:name="Default Paragraph Font" w:semiHidden="1" w:uiPriority="1" w:unhideWhenUsed="1"/>
+    <w:lsdException w:name="Default Paragraph Font" w:uiPriority="1" w:semiHidden="1" w:unhideWhenUsed="1"/>
     <w:lsdException w:name="Body Text" w:semiHidden="1" w:unhideWhenUsed="1"/>
     <w:lsdException w:name="Body Text Indent" w:semiHidden="1" w:unhideWhenUsed="1"/>
     <w:lsdException w:name="List Continue" w:semiHidden="1" w:unhideWhenUsed="1"/>
@@ -1788,8 +1611,8 @@
     <w:lsdException w:name="Subtle Reference" w:uiPriority="31" w:qFormat="1"/>
     <w:lsdException w:name="Intense Reference" w:uiPriority="32" w:qFormat="1"/>
     <w:lsdException w:name="Book Title" w:uiPriority="33" w:qFormat="1"/>
-    <w:lsdException w:name="Bibliography" w:semiHidden="1" w:uiPriority="37" w:unhideWhenUsed="1"/>
-    <w:lsdException w:name="TOC Heading" w:semiHidden="1" w:uiPriority="39" w:unhideWhenUsed="1" w:qFormat="1"/>
+    <w:lsdException w:name="Bibliography" w:uiPriority="37" w:semiHidden="1" w:unhideWhenUsed="1"/>
+    <w:lsdException w:name="TOC Heading" w:uiPriority="39" w:semiHidden="1" w:unhideWhenUsed="1" w:qFormat="1"/>
     <w:lsdException w:name="Plain Table 1" w:uiPriority="41"/>
     <w:lsdException w:name="Plain Table 2" w:uiPriority="42"/>
     <w:lsdException w:name="Plain Table 3" w:uiPriority="43"/>
@@ -1900,21 +1723,157 @@
     <w:lsdException w:name="Unresolved Mention" w:semiHidden="1" w:unhideWhenUsed="1"/>
     <w:lsdException w:name="Smart Link" w:semiHidden="1" w:unhideWhenUsed="1"/>
   </w:latentStyles>
-  <w:style w:type="paragraph" w:default="1" w:styleId="Normal">
+  <w:style w:type="paragraph" w:styleId="Normal" w:default="1">
     <w:name w:val="Normal"/>
     <w:qFormat/>
     <w:pPr>
-      <w:spacing w:after="160" w:line="259" w:lineRule="auto"/>
+      <w:widowControl/>
+      <w:suppressAutoHyphens w:val="true"/>
+      <w:bidi w:val="0"/>
+      <w:spacing w:lineRule="auto" w:line="259" w:before="0" w:after="160"/>
+      <w:jc w:val="left"/>
     </w:pPr>
     <w:rPr>
+      <w:rFonts w:ascii="Calibri" w:hAnsi="Calibri" w:eastAsia="Calibri" w:cs="Arial" w:asciiTheme="minorHAnsi" w:cstheme="minorBidi" w:eastAsiaTheme="minorHAnsi" w:hAnsiTheme="minorHAnsi"/>
+      <w:color w:val="auto"/>
+      <w:kern w:val="0"/>
       <w:sz w:val="22"/>
+      <w:szCs w:val="22"/>
+      <w:lang w:val="en-US" w:eastAsia="en-US" w:bidi="ar-SA"/>
     </w:rPr>
   </w:style>
-  <w:style w:type="character" w:default="1" w:styleId="DefaultParagraphFont">
+  <w:style w:type="character" w:styleId="DefaultParagraphFont" w:default="1">
     <w:name w:val="Default Paragraph Font"/>
     <w:uiPriority w:val="1"/>
     <w:semiHidden/>
     <w:unhideWhenUsed/>
+    <w:qFormat/>
+    <w:rPr/>
+  </w:style>
+  <w:style w:type="character" w:styleId="InternetLink">
+    <w:name w:val="Hyperlink"/>
+    <w:basedOn w:val="DefaultParagraphFont"/>
+    <w:uiPriority w:val="99"/>
+    <w:unhideWhenUsed/>
+    <w:rsid w:val="00205f3e"/>
+    <w:rPr>
+      <w:color w:val="0563C1" w:themeColor="hyperlink"/>
+      <w:u w:val="single"/>
+    </w:rPr>
+  </w:style>
+  <w:style w:type="character" w:styleId="UnresolvedMention">
+    <w:name w:val="Unresolved Mention"/>
+    <w:basedOn w:val="DefaultParagraphFont"/>
+    <w:uiPriority w:val="99"/>
+    <w:semiHidden/>
+    <w:unhideWhenUsed/>
+    <w:qFormat/>
+    <w:rsid w:val="00205f3e"/>
+    <w:rPr>
+      <w:color w:val="605E5C"/>
+      <w:shd w:fill="E1DFDD" w:val="clear"/>
+    </w:rPr>
+  </w:style>
+  <w:style w:type="character" w:styleId="VisitedInternetLink">
+    <w:name w:val="FollowedHyperlink"/>
+    <w:rPr>
+      <w:color w:val="800000"/>
+      <w:u w:val="single"/>
+    </w:rPr>
+  </w:style>
+  <w:style w:type="paragraph" w:styleId="Heading" w:customStyle="1">
+    <w:name w:val="Heading"/>
+    <w:basedOn w:val="Normal"/>
+    <w:next w:val="TextBody"/>
+    <w:qFormat/>
+    <w:pPr>
+      <w:keepNext w:val="true"/>
+      <w:spacing w:before="240" w:after="120"/>
+    </w:pPr>
+    <w:rPr>
+      <w:rFonts w:ascii="Liberation Sans" w:hAnsi="Liberation Sans" w:eastAsia="Noto Sans CJK SC" w:cs="Lohit Devanagari"/>
+      <w:sz w:val="28"/>
+      <w:szCs w:val="28"/>
+    </w:rPr>
+  </w:style>
+  <w:style w:type="paragraph" w:styleId="TextBody">
+    <w:name w:val="Body Text"/>
+    <w:basedOn w:val="Normal"/>
+    <w:pPr>
+      <w:spacing w:lineRule="auto" w:line="276" w:before="0" w:after="140"/>
+    </w:pPr>
+    <w:rPr/>
+  </w:style>
+  <w:style w:type="paragraph" w:styleId="List">
+    <w:name w:val="List"/>
+    <w:basedOn w:val="TextBody"/>
+    <w:pPr/>
+    <w:rPr>
+      <w:rFonts w:cs="Lohit Devanagari"/>
+    </w:rPr>
+  </w:style>
+  <w:style w:type="paragraph" w:styleId="Caption">
+    <w:name w:val="Caption"/>
+    <w:basedOn w:val="Normal"/>
+    <w:qFormat/>
+    <w:pPr>
+      <w:suppressLineNumbers/>
+      <w:spacing w:before="120" w:after="120"/>
+    </w:pPr>
+    <w:rPr>
+      <w:rFonts w:cs="Lohit Devanagari"/>
+      <w:i/>
+      <w:iCs/>
+      <w:sz w:val="24"/>
+      <w:szCs w:val="24"/>
+    </w:rPr>
+  </w:style>
+  <w:style w:type="paragraph" w:styleId="Index" w:customStyle="1">
+    <w:name w:val="Index"/>
+    <w:basedOn w:val="Normal"/>
+    <w:qFormat/>
+    <w:pPr>
+      <w:suppressLineNumbers/>
+    </w:pPr>
+    <w:rPr>
+      <w:rFonts w:cs="Lohit Devanagari"/>
+    </w:rPr>
+  </w:style>
+  <w:style w:type="paragraph" w:styleId="Caption1">
+    <w:name w:val="caption"/>
+    <w:basedOn w:val="Normal"/>
+    <w:qFormat/>
+    <w:pPr>
+      <w:suppressLineNumbers/>
+      <w:spacing w:before="120" w:after="120"/>
+    </w:pPr>
+    <w:rPr>
+      <w:rFonts w:cs="Lohit Devanagari"/>
+      <w:i/>
+      <w:iCs/>
+      <w:sz w:val="24"/>
+      <w:szCs w:val="24"/>
+    </w:rPr>
+  </w:style>
+  <w:style w:type="paragraph" w:styleId="ListParagraph">
+    <w:name w:val="List Paragraph"/>
+    <w:basedOn w:val="Normal"/>
+    <w:uiPriority w:val="34"/>
+    <w:qFormat/>
+    <w:rsid w:val="003e12b1"/>
+    <w:pPr>
+      <w:spacing w:before="0" w:after="160"/>
+      <w:ind w:left="720" w:hanging="0"/>
+      <w:contextualSpacing/>
+    </w:pPr>
+    <w:rPr/>
+  </w:style>
+  <w:style w:type="numbering" w:styleId="NoList" w:default="1">
+    <w:name w:val="No List"/>
+    <w:uiPriority w:val="99"/>
+    <w:semiHidden/>
+    <w:unhideWhenUsed/>
+    <w:qFormat/>
   </w:style>
   <w:style w:type="table" w:default="1" w:styleId="TableNormal">
     <w:name w:val="Normal Table"/>
@@ -1930,111 +1889,6 @@
         <w:right w:w="108" w:type="dxa"/>
       </w:tblCellMar>
     </w:tblPr>
-  </w:style>
-  <w:style w:type="numbering" w:default="1" w:styleId="NoList">
-    <w:name w:val="No List"/>
-    <w:uiPriority w:val="99"/>
-    <w:semiHidden/>
-    <w:unhideWhenUsed/>
-  </w:style>
-  <w:style w:type="character" w:styleId="Hyperlink">
-    <w:name w:val="Hyperlink"/>
-    <w:basedOn w:val="DefaultParagraphFont"/>
-    <w:uiPriority w:val="99"/>
-    <w:unhideWhenUsed/>
-    <w:rsid w:val="00205F3E"/>
-    <w:rPr>
-      <w:color w:val="0563C1" w:themeColor="hyperlink"/>
-      <w:u w:val="single"/>
-    </w:rPr>
-  </w:style>
-  <w:style w:type="character" w:styleId="UnresolvedMention">
-    <w:name w:val="Unresolved Mention"/>
-    <w:basedOn w:val="DefaultParagraphFont"/>
-    <w:uiPriority w:val="99"/>
-    <w:semiHidden/>
-    <w:unhideWhenUsed/>
-    <w:qFormat/>
-    <w:rsid w:val="00205F3E"/>
-    <w:rPr>
-      <w:color w:val="605E5C"/>
-      <w:shd w:val="clear" w:color="auto" w:fill="E1DFDD"/>
-    </w:rPr>
-  </w:style>
-  <w:style w:type="character" w:styleId="FollowedHyperlink">
-    <w:name w:val="FollowedHyperlink"/>
-    <w:rPr>
-      <w:color w:val="800000"/>
-      <w:u w:val="single"/>
-      <w:lang/>
-    </w:rPr>
-  </w:style>
-  <w:style w:type="paragraph" w:customStyle="1" w:styleId="Heading">
-    <w:name w:val="Heading"/>
-    <w:basedOn w:val="Normal"/>
-    <w:next w:val="BodyText"/>
-    <w:qFormat/>
-    <w:pPr>
-      <w:keepNext/>
-      <w:spacing w:before="240" w:after="120"/>
-    </w:pPr>
-    <w:rPr>
-      <w:rFonts w:ascii="Liberation Sans" w:eastAsia="Noto Sans CJK SC" w:hAnsi="Liberation Sans" w:cs="Lohit Devanagari"/>
-      <w:sz w:val="28"/>
-      <w:szCs w:val="28"/>
-    </w:rPr>
-  </w:style>
-  <w:style w:type="paragraph" w:styleId="BodyText">
-    <w:name w:val="Body Text"/>
-    <w:basedOn w:val="Normal"/>
-    <w:pPr>
-      <w:spacing w:after="140" w:line="276" w:lineRule="auto"/>
-    </w:pPr>
-  </w:style>
-  <w:style w:type="paragraph" w:styleId="List">
-    <w:name w:val="List"/>
-    <w:basedOn w:val="BodyText"/>
-    <w:rPr>
-      <w:rFonts w:cs="Lohit Devanagari"/>
-    </w:rPr>
-  </w:style>
-  <w:style w:type="paragraph" w:styleId="Caption">
-    <w:name w:val="caption"/>
-    <w:basedOn w:val="Normal"/>
-    <w:qFormat/>
-    <w:pPr>
-      <w:suppressLineNumbers/>
-      <w:spacing w:before="120" w:after="120"/>
-    </w:pPr>
-    <w:rPr>
-      <w:rFonts w:cs="Lohit Devanagari"/>
-      <w:i/>
-      <w:iCs/>
-      <w:sz w:val="24"/>
-      <w:szCs w:val="24"/>
-    </w:rPr>
-  </w:style>
-  <w:style w:type="paragraph" w:customStyle="1" w:styleId="Index">
-    <w:name w:val="Index"/>
-    <w:basedOn w:val="Normal"/>
-    <w:qFormat/>
-    <w:pPr>
-      <w:suppressLineNumbers/>
-    </w:pPr>
-    <w:rPr>
-      <w:rFonts w:cs="Lohit Devanagari"/>
-    </w:rPr>
-  </w:style>
-  <w:style w:type="paragraph" w:styleId="ListParagraph">
-    <w:name w:val="List Paragraph"/>
-    <w:basedOn w:val="Normal"/>
-    <w:uiPriority w:val="34"/>
-    <w:qFormat/>
-    <w:rsid w:val="003E12B1"/>
-    <w:pPr>
-      <w:ind w:left="720"/>
-      <w:contextualSpacing/>
-    </w:pPr>
   </w:style>
 </w:styles>
 </file>

</xml_diff>

<commit_message>
eddited the doc for better understanding
</commit_message>
<xml_diff>
--- a/src/optimization_loop/docker_openfoam_setup_tutorial_full.docx
+++ b/src/optimization_loop/docker_openfoam_setup_tutorial_full.docx
@@ -151,9 +151,56 @@
       </w:r>
       <w:r>
         <w:rPr/>
-        <w:t xml:space="preserve">  </w:t>
+        <w:t xml:space="preserve"> </w:t>
         <w:br/>
         <w:t xml:space="preserve">Example: </w:t>
+      </w:r>
+    </w:p>
+    <w:p>
+      <w:pPr>
+        <w:pStyle w:val="ListParagraph"/>
+        <w:numPr>
+          <w:ilvl w:val="0"/>
+          <w:numId w:val="0"/>
+        </w:numPr>
+        <w:ind w:left="2880" w:hanging="0"/>
+        <w:rPr/>
+      </w:pPr>
+      <w:r>
+        <w:rPr>
+          <w:highlight w:val="lightGray"/>
+        </w:rPr>
+        <w:t xml:space="preserve">docker run -d -it --name </w:t>
+      </w:r>
+      <w:r>
+        <w:rPr>
+          <w:highlight w:val="lightGray"/>
+        </w:rPr>
+        <w:t>kevin_</w:t>
+      </w:r>
+      <w:r>
+        <w:rPr>
+          <w:highlight w:val="lightGray"/>
+        </w:rPr>
+        <w:t>airfoil -v "/home/bardiya/projects/diffusion_air_manifolding/codes/creative-generativeai-diffusion/src/OpenFoam:/home/airfoil_UANA" airfoil_mount_2</w:t>
+      </w:r>
+      <w:r>
+        <w:rPr/>
+        <w:t xml:space="preserve"> </w:t>
+      </w:r>
+    </w:p>
+    <w:p>
+      <w:pPr>
+        <w:pStyle w:val="ListParagraph"/>
+        <w:numPr>
+          <w:ilvl w:val="0"/>
+          <w:numId w:val="0"/>
+        </w:numPr>
+        <w:ind w:left="2160" w:hanging="0"/>
+        <w:rPr/>
+      </w:pPr>
+      <w:r>
+        <w:rPr/>
         <w:br/>
         <w:br/>
         <w:br/>
@@ -308,7 +355,7 @@
       </w:pPr>
       <w:r>
         <w:rPr/>
-        <w:t>Inside the shell</w:t>
+        <w:t>Inside the shell(not necessary)</w:t>
       </w:r>
     </w:p>
     <w:p>

</xml_diff>